<commit_message>
Added example of generating report in XLSX format from beans collection dataset.
</commit_message>
<xml_diff>
--- a/out/reports/docx/report-from-beans-dataset.docx
+++ b/out/reports/docx/report-from-beans-dataset.docx
@@ -632,7 +632,7 @@
                 <w:color w:val="000000"/>
                 <w:sz w:val="28"/>
               </w:rPr>
-              <w:t xml:space="preserve">0.6544</w:t>
+              <w:t xml:space="preserve">0.8346</w:t>
             </w:r>
           </w:p>
         </w:tc>
@@ -659,7 +659,7 @@
                 <w:color w:val="000000"/>
                 <w:sz w:val="28"/>
               </w:rPr>
-              <w:t xml:space="preserve">0.5613</w:t>
+              <w:t xml:space="preserve">0.8488</w:t>
             </w:r>
           </w:p>
         </w:tc>
@@ -870,7 +870,7 @@
                 <w:color w:val="000000"/>
                 <w:sz w:val="28"/>
               </w:rPr>
-              <w:t xml:space="preserve">0.6810</w:t>
+              <w:t xml:space="preserve">0.5996</w:t>
             </w:r>
           </w:p>
         </w:tc>
@@ -897,7 +897,7 @@
                 <w:color w:val="000000"/>
                 <w:sz w:val="28"/>
               </w:rPr>
-              <w:t xml:space="preserve">0.0370</w:t>
+              <w:t xml:space="preserve">0.9509</w:t>
             </w:r>
           </w:p>
         </w:tc>
@@ -1108,7 +1108,7 @@
                 <w:color w:val="000000"/>
                 <w:sz w:val="28"/>
               </w:rPr>
-              <w:t xml:space="preserve">0.5078</w:t>
+              <w:t xml:space="preserve">0.0440</w:t>
             </w:r>
           </w:p>
         </w:tc>
@@ -1135,7 +1135,7 @@
                 <w:color w:val="000000"/>
                 <w:sz w:val="28"/>
               </w:rPr>
-              <w:t xml:space="preserve">0.0922</w:t>
+              <w:t xml:space="preserve">0.3254</w:t>
             </w:r>
           </w:p>
         </w:tc>
@@ -1346,7 +1346,7 @@
                 <w:color w:val="000000"/>
                 <w:sz w:val="28"/>
               </w:rPr>
-              <w:t xml:space="preserve">0.8671</w:t>
+              <w:t xml:space="preserve">0.9416</w:t>
             </w:r>
           </w:p>
         </w:tc>
@@ -1373,7 +1373,7 @@
                 <w:color w:val="000000"/>
                 <w:sz w:val="28"/>
               </w:rPr>
-              <w:t xml:space="preserve">0.3477</w:t>
+              <w:t xml:space="preserve">0.3389</w:t>
             </w:r>
           </w:p>
         </w:tc>
@@ -1584,7 +1584,7 @@
                 <w:color w:val="000000"/>
                 <w:sz w:val="28"/>
               </w:rPr>
-              <w:t xml:space="preserve">0.9733</w:t>
+              <w:t xml:space="preserve">0.6204</w:t>
             </w:r>
           </w:p>
         </w:tc>
@@ -1611,7 +1611,7 @@
                 <w:color w:val="000000"/>
                 <w:sz w:val="28"/>
               </w:rPr>
-              <w:t xml:space="preserve">0.4785</w:t>
+              <w:t xml:space="preserve">0.6374</w:t>
             </w:r>
           </w:p>
         </w:tc>
@@ -1822,7 +1822,7 @@
                 <w:color w:val="000000"/>
                 <w:sz w:val="28"/>
               </w:rPr>
-              <w:t xml:space="preserve">0.2230</w:t>
+              <w:t xml:space="preserve">0.8737</w:t>
             </w:r>
           </w:p>
         </w:tc>
@@ -1849,7 +1849,7 @@
                 <w:color w:val="000000"/>
                 <w:sz w:val="28"/>
               </w:rPr>
-              <w:t xml:space="preserve">0.3475</w:t>
+              <w:t xml:space="preserve">0.0465</w:t>
             </w:r>
           </w:p>
         </w:tc>
@@ -2060,7 +2060,7 @@
                 <w:color w:val="000000"/>
                 <w:sz w:val="28"/>
               </w:rPr>
-              <w:t xml:space="preserve">0.4428</w:t>
+              <w:t xml:space="preserve">0.6601</w:t>
             </w:r>
           </w:p>
         </w:tc>
@@ -2087,7 +2087,7 @@
                 <w:color w:val="000000"/>
                 <w:sz w:val="28"/>
               </w:rPr>
-              <w:t xml:space="preserve">0.3225</w:t>
+              <w:t xml:space="preserve">0.1252</w:t>
             </w:r>
           </w:p>
         </w:tc>
@@ -2298,7 +2298,7 @@
                 <w:color w:val="000000"/>
                 <w:sz w:val="28"/>
               </w:rPr>
-              <w:t xml:space="preserve">0.0328</w:t>
+              <w:t xml:space="preserve">0.5935</w:t>
             </w:r>
           </w:p>
         </w:tc>
@@ -2325,7 +2325,7 @@
                 <w:color w:val="000000"/>
                 <w:sz w:val="28"/>
               </w:rPr>
-              <w:t xml:space="preserve">0.3933</w:t>
+              <w:t xml:space="preserve">0.5273</w:t>
             </w:r>
           </w:p>
         </w:tc>
@@ -2536,7 +2536,7 @@
                 <w:color w:val="000000"/>
                 <w:sz w:val="28"/>
               </w:rPr>
-              <w:t xml:space="preserve">0.9582</w:t>
+              <w:t xml:space="preserve">0.4950</w:t>
             </w:r>
           </w:p>
         </w:tc>
@@ -2563,7 +2563,7 @@
                 <w:color w:val="000000"/>
                 <w:sz w:val="28"/>
               </w:rPr>
-              <w:t xml:space="preserve">0.8234</w:t>
+              <w:t xml:space="preserve">0.3916</w:t>
             </w:r>
           </w:p>
         </w:tc>
@@ -2774,7 +2774,7 @@
                 <w:color w:val="000000"/>
                 <w:sz w:val="28"/>
               </w:rPr>
-              <w:t xml:space="preserve">0.9720</w:t>
+              <w:t xml:space="preserve">0.4026</w:t>
             </w:r>
           </w:p>
         </w:tc>
@@ -2801,7 +2801,7 @@
                 <w:color w:val="000000"/>
                 <w:sz w:val="28"/>
               </w:rPr>
-              <w:t xml:space="preserve">0.9701</w:t>
+              <w:t xml:space="preserve">0.9885</w:t>
             </w:r>
           </w:p>
         </w:tc>
@@ -3012,7 +3012,7 @@
                 <w:color w:val="000000"/>
                 <w:sz w:val="28"/>
               </w:rPr>
-              <w:t xml:space="preserve">0.7619</w:t>
+              <w:t xml:space="preserve">0.9312</w:t>
             </w:r>
           </w:p>
         </w:tc>
@@ -3039,7 +3039,7 @@
                 <w:color w:val="000000"/>
                 <w:sz w:val="28"/>
               </w:rPr>
-              <w:t xml:space="preserve">0.7803</w:t>
+              <w:t xml:space="preserve">0.7953</w:t>
             </w:r>
           </w:p>
         </w:tc>
@@ -3250,7 +3250,7 @@
                 <w:color w:val="000000"/>
                 <w:sz w:val="28"/>
               </w:rPr>
-              <w:t xml:space="preserve">0.4547</w:t>
+              <w:t xml:space="preserve">0.4480</w:t>
             </w:r>
           </w:p>
         </w:tc>
@@ -3277,7 +3277,7 @@
                 <w:color w:val="000000"/>
                 <w:sz w:val="28"/>
               </w:rPr>
-              <w:t xml:space="preserve">0.1340</w:t>
+              <w:t xml:space="preserve">0.8693</w:t>
             </w:r>
           </w:p>
         </w:tc>
@@ -3488,7 +3488,7 @@
                 <w:color w:val="000000"/>
                 <w:sz w:val="28"/>
               </w:rPr>
-              <w:t xml:space="preserve">0.3865</w:t>
+              <w:t xml:space="preserve">0.7849</w:t>
             </w:r>
           </w:p>
         </w:tc>
@@ -3515,7 +3515,7 @@
                 <w:color w:val="000000"/>
                 <w:sz w:val="28"/>
               </w:rPr>
-              <w:t xml:space="preserve">0.6494</w:t>
+              <w:t xml:space="preserve">0.8217</w:t>
             </w:r>
           </w:p>
         </w:tc>
@@ -3726,7 +3726,7 @@
                 <w:color w:val="000000"/>
                 <w:sz w:val="28"/>
               </w:rPr>
-              <w:t xml:space="preserve">0.6316</w:t>
+              <w:t xml:space="preserve">0.6946</w:t>
             </w:r>
           </w:p>
         </w:tc>
@@ -3753,7 +3753,7 @@
                 <w:color w:val="000000"/>
                 <w:sz w:val="28"/>
               </w:rPr>
-              <w:t xml:space="preserve">0.3122</w:t>
+              <w:t xml:space="preserve">0.7747</w:t>
             </w:r>
           </w:p>
         </w:tc>
@@ -3964,7 +3964,7 @@
                 <w:color w:val="000000"/>
                 <w:sz w:val="28"/>
               </w:rPr>
-              <w:t xml:space="preserve">0.2346</w:t>
+              <w:t xml:space="preserve">0.6560</w:t>
             </w:r>
           </w:p>
         </w:tc>
@@ -3991,7 +3991,7 @@
                 <w:color w:val="000000"/>
                 <w:sz w:val="28"/>
               </w:rPr>
-              <w:t xml:space="preserve">0.8312</w:t>
+              <w:t xml:space="preserve">0.7062</w:t>
             </w:r>
           </w:p>
         </w:tc>
@@ -4202,7 +4202,7 @@
                 <w:color w:val="000000"/>
                 <w:sz w:val="28"/>
               </w:rPr>
-              <w:t xml:space="preserve">0.5258</w:t>
+              <w:t xml:space="preserve">0.8460</w:t>
             </w:r>
           </w:p>
         </w:tc>
@@ -4229,7 +4229,7 @@
                 <w:color w:val="000000"/>
                 <w:sz w:val="28"/>
               </w:rPr>
-              <w:t xml:space="preserve">0.9364</w:t>
+              <w:t xml:space="preserve">0.0736</w:t>
             </w:r>
           </w:p>
         </w:tc>
@@ -4440,7 +4440,7 @@
                 <w:color w:val="000000"/>
                 <w:sz w:val="28"/>
               </w:rPr>
-              <w:t xml:space="preserve">0.8468</w:t>
+              <w:t xml:space="preserve">0.1865</w:t>
             </w:r>
           </w:p>
         </w:tc>
@@ -4467,7 +4467,7 @@
                 <w:color w:val="000000"/>
                 <w:sz w:val="28"/>
               </w:rPr>
-              <w:t xml:space="preserve">0.0542</w:t>
+              <w:t xml:space="preserve">0.1341</w:t>
             </w:r>
           </w:p>
         </w:tc>
@@ -4678,7 +4678,7 @@
                 <w:color w:val="000000"/>
                 <w:sz w:val="28"/>
               </w:rPr>
-              <w:t xml:space="preserve">0.5174</w:t>
+              <w:t xml:space="preserve">0.9357</w:t>
             </w:r>
           </w:p>
         </w:tc>
@@ -4705,7 +4705,7 @@
                 <w:color w:val="000000"/>
                 <w:sz w:val="28"/>
               </w:rPr>
-              <w:t xml:space="preserve">0.8139</w:t>
+              <w:t xml:space="preserve">0.2280</w:t>
             </w:r>
           </w:p>
         </w:tc>
@@ -4916,7 +4916,7 @@
                 <w:color w:val="000000"/>
                 <w:sz w:val="28"/>
               </w:rPr>
-              <w:t xml:space="preserve">0.3502</w:t>
+              <w:t xml:space="preserve">0.9530</w:t>
             </w:r>
           </w:p>
         </w:tc>
@@ -4943,7 +4943,7 @@
                 <w:color w:val="000000"/>
                 <w:sz w:val="28"/>
               </w:rPr>
-              <w:t xml:space="preserve">0.5315</w:t>
+              <w:t xml:space="preserve">0.8554</w:t>
             </w:r>
           </w:p>
         </w:tc>
@@ -5154,7 +5154,7 @@
                 <w:color w:val="000000"/>
                 <w:sz w:val="28"/>
               </w:rPr>
-              <w:t xml:space="preserve">0.2134</w:t>
+              <w:t xml:space="preserve">0.9254</w:t>
             </w:r>
           </w:p>
         </w:tc>
@@ -5181,7 +5181,7 @@
                 <w:color w:val="000000"/>
                 <w:sz w:val="28"/>
               </w:rPr>
-              <w:t xml:space="preserve">0.2914</w:t>
+              <w:t xml:space="preserve">0.4335</w:t>
             </w:r>
           </w:p>
         </w:tc>
@@ -5392,7 +5392,7 @@
                 <w:color w:val="000000"/>
                 <w:sz w:val="28"/>
               </w:rPr>
-              <w:t xml:space="preserve">0.5046</w:t>
+              <w:t xml:space="preserve">0.6125</w:t>
             </w:r>
           </w:p>
         </w:tc>
@@ -5419,7 +5419,7 @@
                 <w:color w:val="000000"/>
                 <w:sz w:val="28"/>
               </w:rPr>
-              <w:t xml:space="preserve">0.4250</w:t>
+              <w:t xml:space="preserve">0.5116</w:t>
             </w:r>
           </w:p>
         </w:tc>
@@ -5630,7 +5630,7 @@
                 <w:color w:val="000000"/>
                 <w:sz w:val="28"/>
               </w:rPr>
-              <w:t xml:space="preserve">0.5224</w:t>
+              <w:t xml:space="preserve">0.8247</w:t>
             </w:r>
           </w:p>
         </w:tc>
@@ -5657,7 +5657,7 @@
                 <w:color w:val="000000"/>
                 <w:sz w:val="28"/>
               </w:rPr>
-              <w:t xml:space="preserve">0.3485</w:t>
+              <w:t xml:space="preserve">0.8642</w:t>
             </w:r>
           </w:p>
         </w:tc>
@@ -5868,7 +5868,7 @@
                 <w:color w:val="000000"/>
                 <w:sz w:val="28"/>
               </w:rPr>
-              <w:t xml:space="preserve">0.8985</w:t>
+              <w:t xml:space="preserve">0.1565</w:t>
             </w:r>
           </w:p>
         </w:tc>
@@ -5895,7 +5895,7 @@
                 <w:color w:val="000000"/>
                 <w:sz w:val="28"/>
               </w:rPr>
-              <w:t xml:space="preserve">0.9712</w:t>
+              <w:t xml:space="preserve">0.7079</w:t>
             </w:r>
           </w:p>
         </w:tc>
@@ -6106,7 +6106,7 @@
                 <w:color w:val="000000"/>
                 <w:sz w:val="28"/>
               </w:rPr>
-              <w:t xml:space="preserve">0.8092</w:t>
+              <w:t xml:space="preserve">0.6095</w:t>
             </w:r>
           </w:p>
         </w:tc>
@@ -6133,7 +6133,7 @@
                 <w:color w:val="000000"/>
                 <w:sz w:val="28"/>
               </w:rPr>
-              <w:t xml:space="preserve">0.1724</w:t>
+              <w:t xml:space="preserve">0.4267</w:t>
             </w:r>
           </w:p>
         </w:tc>
@@ -6344,7 +6344,7 @@
                 <w:color w:val="000000"/>
                 <w:sz w:val="28"/>
               </w:rPr>
-              <w:t xml:space="preserve">0.2950</w:t>
+              <w:t xml:space="preserve">0.8173</w:t>
             </w:r>
           </w:p>
         </w:tc>
@@ -6371,7 +6371,7 @@
                 <w:color w:val="000000"/>
                 <w:sz w:val="28"/>
               </w:rPr>
-              <w:t xml:space="preserve">0.9127</w:t>
+              <w:t xml:space="preserve">0.1736</w:t>
             </w:r>
           </w:p>
         </w:tc>
@@ -6582,7 +6582,7 @@
                 <w:color w:val="000000"/>
                 <w:sz w:val="28"/>
               </w:rPr>
-              <w:t xml:space="preserve">0.6491</w:t>
+              <w:t xml:space="preserve">0.8754</w:t>
             </w:r>
           </w:p>
         </w:tc>
@@ -6609,7 +6609,7 @@
                 <w:color w:val="000000"/>
                 <w:sz w:val="28"/>
               </w:rPr>
-              <w:t xml:space="preserve">0.7830</w:t>
+              <w:t xml:space="preserve">0.7660</w:t>
             </w:r>
           </w:p>
         </w:tc>
@@ -6820,7 +6820,7 @@
                 <w:color w:val="000000"/>
                 <w:sz w:val="28"/>
               </w:rPr>
-              <w:t xml:space="preserve">0.0388</w:t>
+              <w:t xml:space="preserve">0.9009</w:t>
             </w:r>
           </w:p>
         </w:tc>
@@ -6847,7 +6847,7 @@
                 <w:color w:val="000000"/>
                 <w:sz w:val="28"/>
               </w:rPr>
-              <w:t xml:space="preserve">0.8382</w:t>
+              <w:t xml:space="preserve">0.1527</w:t>
             </w:r>
           </w:p>
         </w:tc>
@@ -7058,7 +7058,7 @@
                 <w:color w:val="000000"/>
                 <w:sz w:val="28"/>
               </w:rPr>
-              <w:t xml:space="preserve">0.1510</w:t>
+              <w:t xml:space="preserve">0.4818</w:t>
             </w:r>
           </w:p>
         </w:tc>
@@ -7085,7 +7085,7 @@
                 <w:color w:val="000000"/>
                 <w:sz w:val="28"/>
               </w:rPr>
-              <w:t xml:space="preserve">0.4008</w:t>
+              <w:t xml:space="preserve">0.2637</w:t>
             </w:r>
           </w:p>
         </w:tc>

</xml_diff>

<commit_message>
Added example of generating report in XML format from beans collection dataset.
</commit_message>
<xml_diff>
--- a/out/reports/docx/report-from-beans-dataset.docx
+++ b/out/reports/docx/report-from-beans-dataset.docx
@@ -632,7 +632,7 @@
                 <w:color w:val="000000"/>
                 <w:sz w:val="28"/>
               </w:rPr>
-              <w:t xml:space="preserve">0.8346</w:t>
+              <w:t xml:space="preserve">0.1017</w:t>
             </w:r>
           </w:p>
         </w:tc>
@@ -659,7 +659,7 @@
                 <w:color w:val="000000"/>
                 <w:sz w:val="28"/>
               </w:rPr>
-              <w:t xml:space="preserve">0.8488</w:t>
+              <w:t xml:space="preserve">0.6807</w:t>
             </w:r>
           </w:p>
         </w:tc>
@@ -870,7 +870,7 @@
                 <w:color w:val="000000"/>
                 <w:sz w:val="28"/>
               </w:rPr>
-              <w:t xml:space="preserve">0.5996</w:t>
+              <w:t xml:space="preserve">0.2698</w:t>
             </w:r>
           </w:p>
         </w:tc>
@@ -897,7 +897,7 @@
                 <w:color w:val="000000"/>
                 <w:sz w:val="28"/>
               </w:rPr>
-              <w:t xml:space="preserve">0.9509</w:t>
+              <w:t xml:space="preserve">0.9107</w:t>
             </w:r>
           </w:p>
         </w:tc>
@@ -1108,7 +1108,7 @@
                 <w:color w:val="000000"/>
                 <w:sz w:val="28"/>
               </w:rPr>
-              <w:t xml:space="preserve">0.0440</w:t>
+              <w:t xml:space="preserve">0.0738</w:t>
             </w:r>
           </w:p>
         </w:tc>
@@ -1135,7 +1135,7 @@
                 <w:color w:val="000000"/>
                 <w:sz w:val="28"/>
               </w:rPr>
-              <w:t xml:space="preserve">0.3254</w:t>
+              <w:t xml:space="preserve">0.3438</w:t>
             </w:r>
           </w:p>
         </w:tc>
@@ -1346,7 +1346,7 @@
                 <w:color w:val="000000"/>
                 <w:sz w:val="28"/>
               </w:rPr>
-              <w:t xml:space="preserve">0.9416</w:t>
+              <w:t xml:space="preserve">0.0115</w:t>
             </w:r>
           </w:p>
         </w:tc>
@@ -1373,7 +1373,7 @@
                 <w:color w:val="000000"/>
                 <w:sz w:val="28"/>
               </w:rPr>
-              <w:t xml:space="preserve">0.3389</w:t>
+              <w:t xml:space="preserve">0.1208</w:t>
             </w:r>
           </w:p>
         </w:tc>
@@ -1584,7 +1584,7 @@
                 <w:color w:val="000000"/>
                 <w:sz w:val="28"/>
               </w:rPr>
-              <w:t xml:space="preserve">0.6204</w:t>
+              <w:t xml:space="preserve">0.0519</w:t>
             </w:r>
           </w:p>
         </w:tc>
@@ -1611,7 +1611,7 @@
                 <w:color w:val="000000"/>
                 <w:sz w:val="28"/>
               </w:rPr>
-              <w:t xml:space="preserve">0.6374</w:t>
+              <w:t xml:space="preserve">0.9421</w:t>
             </w:r>
           </w:p>
         </w:tc>
@@ -1822,7 +1822,7 @@
                 <w:color w:val="000000"/>
                 <w:sz w:val="28"/>
               </w:rPr>
-              <w:t xml:space="preserve">0.8737</w:t>
+              <w:t xml:space="preserve">0.7737</w:t>
             </w:r>
           </w:p>
         </w:tc>
@@ -1849,7 +1849,7 @@
                 <w:color w:val="000000"/>
                 <w:sz w:val="28"/>
               </w:rPr>
-              <w:t xml:space="preserve">0.0465</w:t>
+              <w:t xml:space="preserve">0.5515</w:t>
             </w:r>
           </w:p>
         </w:tc>
@@ -2060,7 +2060,7 @@
                 <w:color w:val="000000"/>
                 <w:sz w:val="28"/>
               </w:rPr>
-              <w:t xml:space="preserve">0.6601</w:t>
+              <w:t xml:space="preserve">0.6117</w:t>
             </w:r>
           </w:p>
         </w:tc>
@@ -2087,7 +2087,7 @@
                 <w:color w:val="000000"/>
                 <w:sz w:val="28"/>
               </w:rPr>
-              <w:t xml:space="preserve">0.1252</w:t>
+              <w:t xml:space="preserve">0.7731</w:t>
             </w:r>
           </w:p>
         </w:tc>
@@ -2298,7 +2298,7 @@
                 <w:color w:val="000000"/>
                 <w:sz w:val="28"/>
               </w:rPr>
-              <w:t xml:space="preserve">0.5935</w:t>
+              <w:t xml:space="preserve">0.6567</w:t>
             </w:r>
           </w:p>
         </w:tc>
@@ -2325,7 +2325,7 @@
                 <w:color w:val="000000"/>
                 <w:sz w:val="28"/>
               </w:rPr>
-              <w:t xml:space="preserve">0.5273</w:t>
+              <w:t xml:space="preserve">0.9344</w:t>
             </w:r>
           </w:p>
         </w:tc>
@@ -2536,7 +2536,7 @@
                 <w:color w:val="000000"/>
                 <w:sz w:val="28"/>
               </w:rPr>
-              <w:t xml:space="preserve">0.4950</w:t>
+              <w:t xml:space="preserve">0.7547</w:t>
             </w:r>
           </w:p>
         </w:tc>
@@ -2563,7 +2563,7 @@
                 <w:color w:val="000000"/>
                 <w:sz w:val="28"/>
               </w:rPr>
-              <w:t xml:space="preserve">0.3916</w:t>
+              <w:t xml:space="preserve">0.4475</w:t>
             </w:r>
           </w:p>
         </w:tc>
@@ -2774,7 +2774,7 @@
                 <w:color w:val="000000"/>
                 <w:sz w:val="28"/>
               </w:rPr>
-              <w:t xml:space="preserve">0.4026</w:t>
+              <w:t xml:space="preserve">0.0711</w:t>
             </w:r>
           </w:p>
         </w:tc>
@@ -2801,7 +2801,7 @@
                 <w:color w:val="000000"/>
                 <w:sz w:val="28"/>
               </w:rPr>
-              <w:t xml:space="preserve">0.9885</w:t>
+              <w:t xml:space="preserve">0.4099</w:t>
             </w:r>
           </w:p>
         </w:tc>
@@ -3012,7 +3012,7 @@
                 <w:color w:val="000000"/>
                 <w:sz w:val="28"/>
               </w:rPr>
-              <w:t xml:space="preserve">0.9312</w:t>
+              <w:t xml:space="preserve">0.4539</w:t>
             </w:r>
           </w:p>
         </w:tc>
@@ -3039,7 +3039,7 @@
                 <w:color w:val="000000"/>
                 <w:sz w:val="28"/>
               </w:rPr>
-              <w:t xml:space="preserve">0.7953</w:t>
+              <w:t xml:space="preserve">0.9248</w:t>
             </w:r>
           </w:p>
         </w:tc>
@@ -3250,7 +3250,7 @@
                 <w:color w:val="000000"/>
                 <w:sz w:val="28"/>
               </w:rPr>
-              <w:t xml:space="preserve">0.4480</w:t>
+              <w:t xml:space="preserve">0.7428</w:t>
             </w:r>
           </w:p>
         </w:tc>
@@ -3277,7 +3277,7 @@
                 <w:color w:val="000000"/>
                 <w:sz w:val="28"/>
               </w:rPr>
-              <w:t xml:space="preserve">0.8693</w:t>
+              <w:t xml:space="preserve">0.3210</w:t>
             </w:r>
           </w:p>
         </w:tc>
@@ -3488,7 +3488,7 @@
                 <w:color w:val="000000"/>
                 <w:sz w:val="28"/>
               </w:rPr>
-              <w:t xml:space="preserve">0.7849</w:t>
+              <w:t xml:space="preserve">0.0240</w:t>
             </w:r>
           </w:p>
         </w:tc>
@@ -3515,7 +3515,7 @@
                 <w:color w:val="000000"/>
                 <w:sz w:val="28"/>
               </w:rPr>
-              <w:t xml:space="preserve">0.8217</w:t>
+              <w:t xml:space="preserve">0.7982</w:t>
             </w:r>
           </w:p>
         </w:tc>
@@ -3726,7 +3726,7 @@
                 <w:color w:val="000000"/>
                 <w:sz w:val="28"/>
               </w:rPr>
-              <w:t xml:space="preserve">0.6946</w:t>
+              <w:t xml:space="preserve">0.6121</w:t>
             </w:r>
           </w:p>
         </w:tc>
@@ -3753,7 +3753,7 @@
                 <w:color w:val="000000"/>
                 <w:sz w:val="28"/>
               </w:rPr>
-              <w:t xml:space="preserve">0.7747</w:t>
+              <w:t xml:space="preserve">0.4240</w:t>
             </w:r>
           </w:p>
         </w:tc>
@@ -3964,7 +3964,7 @@
                 <w:color w:val="000000"/>
                 <w:sz w:val="28"/>
               </w:rPr>
-              <w:t xml:space="preserve">0.6560</w:t>
+              <w:t xml:space="preserve">0.4531</w:t>
             </w:r>
           </w:p>
         </w:tc>
@@ -3991,7 +3991,7 @@
                 <w:color w:val="000000"/>
                 <w:sz w:val="28"/>
               </w:rPr>
-              <w:t xml:space="preserve">0.7062</w:t>
+              <w:t xml:space="preserve">0.7448</w:t>
             </w:r>
           </w:p>
         </w:tc>
@@ -4202,7 +4202,7 @@
                 <w:color w:val="000000"/>
                 <w:sz w:val="28"/>
               </w:rPr>
-              <w:t xml:space="preserve">0.8460</w:t>
+              <w:t xml:space="preserve">0.2946</w:t>
             </w:r>
           </w:p>
         </w:tc>
@@ -4229,7 +4229,7 @@
                 <w:color w:val="000000"/>
                 <w:sz w:val="28"/>
               </w:rPr>
-              <w:t xml:space="preserve">0.0736</w:t>
+              <w:t xml:space="preserve">0.2014</w:t>
             </w:r>
           </w:p>
         </w:tc>
@@ -4440,7 +4440,7 @@
                 <w:color w:val="000000"/>
                 <w:sz w:val="28"/>
               </w:rPr>
-              <w:t xml:space="preserve">0.1865</w:t>
+              <w:t xml:space="preserve">0.4369</w:t>
             </w:r>
           </w:p>
         </w:tc>
@@ -4467,7 +4467,7 @@
                 <w:color w:val="000000"/>
                 <w:sz w:val="28"/>
               </w:rPr>
-              <w:t xml:space="preserve">0.1341</w:t>
+              <w:t xml:space="preserve">0.6924</w:t>
             </w:r>
           </w:p>
         </w:tc>
@@ -4678,7 +4678,7 @@
                 <w:color w:val="000000"/>
                 <w:sz w:val="28"/>
               </w:rPr>
-              <w:t xml:space="preserve">0.9357</w:t>
+              <w:t xml:space="preserve">0.3289</w:t>
             </w:r>
           </w:p>
         </w:tc>
@@ -4705,7 +4705,7 @@
                 <w:color w:val="000000"/>
                 <w:sz w:val="28"/>
               </w:rPr>
-              <w:t xml:space="preserve">0.2280</w:t>
+              <w:t xml:space="preserve">0.6965</w:t>
             </w:r>
           </w:p>
         </w:tc>
@@ -4916,7 +4916,7 @@
                 <w:color w:val="000000"/>
                 <w:sz w:val="28"/>
               </w:rPr>
-              <w:t xml:space="preserve">0.9530</w:t>
+              <w:t xml:space="preserve">0.9393</w:t>
             </w:r>
           </w:p>
         </w:tc>
@@ -4943,7 +4943,7 @@
                 <w:color w:val="000000"/>
                 <w:sz w:val="28"/>
               </w:rPr>
-              <w:t xml:space="preserve">0.8554</w:t>
+              <w:t xml:space="preserve">0.7680</w:t>
             </w:r>
           </w:p>
         </w:tc>
@@ -5154,7 +5154,7 @@
                 <w:color w:val="000000"/>
                 <w:sz w:val="28"/>
               </w:rPr>
-              <w:t xml:space="preserve">0.9254</w:t>
+              <w:t xml:space="preserve">0.1906</w:t>
             </w:r>
           </w:p>
         </w:tc>
@@ -5181,7 +5181,7 @@
                 <w:color w:val="000000"/>
                 <w:sz w:val="28"/>
               </w:rPr>
-              <w:t xml:space="preserve">0.4335</w:t>
+              <w:t xml:space="preserve">0.8381</w:t>
             </w:r>
           </w:p>
         </w:tc>
@@ -5392,7 +5392,7 @@
                 <w:color w:val="000000"/>
                 <w:sz w:val="28"/>
               </w:rPr>
-              <w:t xml:space="preserve">0.6125</w:t>
+              <w:t xml:space="preserve">0.7801</w:t>
             </w:r>
           </w:p>
         </w:tc>
@@ -5419,7 +5419,7 @@
                 <w:color w:val="000000"/>
                 <w:sz w:val="28"/>
               </w:rPr>
-              <w:t xml:space="preserve">0.5116</w:t>
+              <w:t xml:space="preserve">0.9469</w:t>
             </w:r>
           </w:p>
         </w:tc>
@@ -5630,7 +5630,7 @@
                 <w:color w:val="000000"/>
                 <w:sz w:val="28"/>
               </w:rPr>
-              <w:t xml:space="preserve">0.8247</w:t>
+              <w:t xml:space="preserve">0.8054</w:t>
             </w:r>
           </w:p>
         </w:tc>
@@ -5657,7 +5657,7 @@
                 <w:color w:val="000000"/>
                 <w:sz w:val="28"/>
               </w:rPr>
-              <w:t xml:space="preserve">0.8642</w:t>
+              <w:t xml:space="preserve">0.6672</w:t>
             </w:r>
           </w:p>
         </w:tc>
@@ -5868,7 +5868,7 @@
                 <w:color w:val="000000"/>
                 <w:sz w:val="28"/>
               </w:rPr>
-              <w:t xml:space="preserve">0.1565</w:t>
+              <w:t xml:space="preserve">0.2239</w:t>
             </w:r>
           </w:p>
         </w:tc>
@@ -5895,7 +5895,7 @@
                 <w:color w:val="000000"/>
                 <w:sz w:val="28"/>
               </w:rPr>
-              <w:t xml:space="preserve">0.7079</w:t>
+              <w:t xml:space="preserve">0.7327</w:t>
             </w:r>
           </w:p>
         </w:tc>
@@ -6106,7 +6106,7 @@
                 <w:color w:val="000000"/>
                 <w:sz w:val="28"/>
               </w:rPr>
-              <w:t xml:space="preserve">0.6095</w:t>
+              <w:t xml:space="preserve">0.3814</w:t>
             </w:r>
           </w:p>
         </w:tc>
@@ -6133,7 +6133,7 @@
                 <w:color w:val="000000"/>
                 <w:sz w:val="28"/>
               </w:rPr>
-              <w:t xml:space="preserve">0.4267</w:t>
+              <w:t xml:space="preserve">0.0062</w:t>
             </w:r>
           </w:p>
         </w:tc>
@@ -6344,7 +6344,7 @@
                 <w:color w:val="000000"/>
                 <w:sz w:val="28"/>
               </w:rPr>
-              <w:t xml:space="preserve">0.8173</w:t>
+              <w:t xml:space="preserve">0.0675</w:t>
             </w:r>
           </w:p>
         </w:tc>
@@ -6371,7 +6371,7 @@
                 <w:color w:val="000000"/>
                 <w:sz w:val="28"/>
               </w:rPr>
-              <w:t xml:space="preserve">0.1736</w:t>
+              <w:t xml:space="preserve">0.4721</w:t>
             </w:r>
           </w:p>
         </w:tc>
@@ -6582,7 +6582,7 @@
                 <w:color w:val="000000"/>
                 <w:sz w:val="28"/>
               </w:rPr>
-              <w:t xml:space="preserve">0.8754</w:t>
+              <w:t xml:space="preserve">0.6788</w:t>
             </w:r>
           </w:p>
         </w:tc>
@@ -6609,7 +6609,7 @@
                 <w:color w:val="000000"/>
                 <w:sz w:val="28"/>
               </w:rPr>
-              <w:t xml:space="preserve">0.7660</w:t>
+              <w:t xml:space="preserve">0.2520</w:t>
             </w:r>
           </w:p>
         </w:tc>
@@ -6820,7 +6820,7 @@
                 <w:color w:val="000000"/>
                 <w:sz w:val="28"/>
               </w:rPr>
-              <w:t xml:space="preserve">0.9009</w:t>
+              <w:t xml:space="preserve">0.5230</w:t>
             </w:r>
           </w:p>
         </w:tc>
@@ -6847,7 +6847,7 @@
                 <w:color w:val="000000"/>
                 <w:sz w:val="28"/>
               </w:rPr>
-              <w:t xml:space="preserve">0.1527</w:t>
+              <w:t xml:space="preserve">0.6811</w:t>
             </w:r>
           </w:p>
         </w:tc>
@@ -7058,7 +7058,7 @@
                 <w:color w:val="000000"/>
                 <w:sz w:val="28"/>
               </w:rPr>
-              <w:t xml:space="preserve">0.4818</w:t>
+              <w:t xml:space="preserve">0.0610</w:t>
             </w:r>
           </w:p>
         </w:tc>
@@ -7085,7 +7085,7 @@
                 <w:color w:val="000000"/>
                 <w:sz w:val="28"/>
               </w:rPr>
-              <w:t xml:space="preserve">0.2637</w:t>
+              <w:t xml:space="preserve">0.1506</w:t>
             </w:r>
           </w:p>
         </w:tc>

</xml_diff>